<commit_message>
App Desc Doc & Misc Edits
The font was being funky again so fixed the headers on the option pages also uploaded the interim version of the application description.
</commit_message>
<xml_diff>
--- a/SQLDescriptions.docx
+++ b/SQLDescriptions.docx
@@ -39,25 +39,7 @@
           <w:i/>
           <w:iCs/>
         </w:rPr>
-        <w:t>This document provides a listing of the SQL statements/queries used within the Work Order System application and what each accomplishes</w:t>
-      </w:r>
-      <w:proofErr w:type="gramStart"/>
-      <w:r>
-        <w:rPr>
-          <w:rFonts w:cstheme="minorHAnsi"/>
-          <w:i/>
-          <w:iCs/>
-        </w:rPr>
-        <w:t xml:space="preserve">. </w:t>
-      </w:r>
-      <w:proofErr w:type="gramEnd"/>
-      <w:r>
-        <w:rPr>
-          <w:rFonts w:cstheme="minorHAnsi"/>
-          <w:i/>
-          <w:iCs/>
-        </w:rPr>
-        <w:t>Each heading represents a python script and will be followed by any SQL used within that script.</w:t>
+        <w:t>This document provides a listing of the SQL statements/queries used within the Work Order System application and what each accomplishes. Each heading represents a python script and will be followed by any SQL used within that script.</w:t>
       </w:r>
     </w:p>
     <w:p>
@@ -121,25 +103,7 @@
           <w:sz w:val="32"/>
           <w:szCs w:val="32"/>
         </w:rPr>
-        <w:t>A</w:t>
-      </w:r>
-      <w:r>
-        <w:rPr>
-          <w:rFonts w:asciiTheme="minorHAnsi" w:hAnsiTheme="minorHAnsi" w:cstheme="minorHAnsi"/>
-          <w:color w:val="005F4A"/>
-          <w:sz w:val="32"/>
-          <w:szCs w:val="32"/>
-        </w:rPr>
-        <w:t>ssets</w:t>
-      </w:r>
-      <w:r>
-        <w:rPr>
-          <w:rFonts w:asciiTheme="minorHAnsi" w:hAnsiTheme="minorHAnsi" w:cstheme="minorHAnsi"/>
-          <w:color w:val="005F4A"/>
-          <w:sz w:val="32"/>
-          <w:szCs w:val="32"/>
-        </w:rPr>
-        <w:t>.py</w:t>
+        <w:t>Assets.py</w:t>
       </w:r>
     </w:p>
     <w:p>
@@ -182,69 +146,51 @@
           <w:sz w:val="32"/>
           <w:szCs w:val="32"/>
         </w:rPr>
-        <w:t>baseObject</w:t>
-      </w:r>
-      <w:r>
+        <w:t>baseObject.py</w:t>
+      </w:r>
+    </w:p>
+    <w:p>
+      <w:pPr>
+        <w:spacing w:line="240" w:lineRule="auto"/>
+        <w:rPr>
+          <w:i/>
+          <w:iCs/>
+        </w:rPr>
+      </w:pPr>
+      <w:r>
+        <w:rPr>
+          <w:i/>
+          <w:iCs/>
+        </w:rPr>
+        <w:t xml:space="preserve">This object was not altered very much, if at all, from the original template so no “new” SQL queries </w:t>
+      </w:r>
+      <w:r>
+        <w:rPr>
+          <w:i/>
+          <w:iCs/>
+        </w:rPr>
+        <w:t>used.</w:t>
+      </w:r>
+    </w:p>
+    <w:p>
+      <w:pPr>
+        <w:pStyle w:val="Heading2"/>
+        <w:spacing w:line="240" w:lineRule="auto"/>
         <w:rPr>
           <w:rFonts w:asciiTheme="minorHAnsi" w:hAnsiTheme="minorHAnsi" w:cstheme="minorHAnsi"/>
           <w:color w:val="005F4A"/>
           <w:sz w:val="32"/>
           <w:szCs w:val="32"/>
         </w:rPr>
-        <w:t>.py</w:t>
-      </w:r>
-    </w:p>
-    <w:p>
-      <w:pPr>
-        <w:spacing w:line="240" w:lineRule="auto"/>
-        <w:rPr>
-          <w:i/>
-          <w:iCs/>
-        </w:rPr>
-      </w:pPr>
-      <w:r>
-        <w:rPr>
-          <w:i/>
-          <w:iCs/>
-        </w:rPr>
-        <w:t xml:space="preserve">This object was not altered very much, if at all, from the original template so no “new” SQL queries </w:t>
-      </w:r>
-      <w:r>
-        <w:rPr>
-          <w:i/>
-          <w:iCs/>
-        </w:rPr>
-        <w:t>used.</w:t>
-      </w:r>
-    </w:p>
-    <w:p>
-      <w:pPr>
-        <w:pStyle w:val="Heading2"/>
-        <w:spacing w:line="240" w:lineRule="auto"/>
+      </w:pPr>
+      <w:r>
         <w:rPr>
           <w:rFonts w:asciiTheme="minorHAnsi" w:hAnsiTheme="minorHAnsi" w:cstheme="minorHAnsi"/>
           <w:color w:val="005F4A"/>
           <w:sz w:val="32"/>
           <w:szCs w:val="32"/>
         </w:rPr>
-      </w:pPr>
-      <w:r>
-        <w:rPr>
-          <w:rFonts w:asciiTheme="minorHAnsi" w:hAnsiTheme="minorHAnsi" w:cstheme="minorHAnsi"/>
-          <w:color w:val="005F4A"/>
-          <w:sz w:val="32"/>
-          <w:szCs w:val="32"/>
-        </w:rPr>
-        <w:t>ProblemCodes</w:t>
-      </w:r>
-      <w:r>
-        <w:rPr>
-          <w:rFonts w:asciiTheme="minorHAnsi" w:hAnsiTheme="minorHAnsi" w:cstheme="minorHAnsi"/>
-          <w:color w:val="005F4A"/>
-          <w:sz w:val="32"/>
-          <w:szCs w:val="32"/>
-        </w:rPr>
-        <w:t>.py</w:t>
+        <w:t>ProblemCodes.py</w:t>
       </w:r>
     </w:p>
     <w:p>
@@ -287,16 +233,7 @@
           <w:sz w:val="32"/>
           <w:szCs w:val="32"/>
         </w:rPr>
-        <w:t>Users</w:t>
-      </w:r>
-      <w:r>
-        <w:rPr>
-          <w:rFonts w:asciiTheme="minorHAnsi" w:hAnsiTheme="minorHAnsi" w:cstheme="minorHAnsi"/>
-          <w:color w:val="005F4A"/>
-          <w:sz w:val="32"/>
-          <w:szCs w:val="32"/>
-        </w:rPr>
-        <w:t>.py</w:t>
+        <w:t>Users.py</w:t>
       </w:r>
     </w:p>
     <w:p>
@@ -329,23 +266,7 @@
           <w:b/>
           <w:bCs/>
         </w:rPr>
-        <w:t>SELECT * FROM `{</w:t>
-      </w:r>
-      <w:proofErr w:type="gramStart"/>
-      <w:r>
-        <w:rPr>
-          <w:b/>
-          <w:bCs/>
-        </w:rPr>
-        <w:t>self.tn}`</w:t>
-      </w:r>
-      <w:proofErr w:type="gramEnd"/>
-      <w:r>
-        <w:rPr>
-          <w:b/>
-          <w:bCs/>
-        </w:rPr>
-        <w:t xml:space="preserve"> WHERE `Username` = %s</w:t>
+        <w:t>SELECT * FROM `{self.tn}` WHERE `Username` = %s</w:t>
       </w:r>
     </w:p>
     <w:p>
@@ -395,23 +316,7 @@
           <w:b/>
           <w:bCs/>
         </w:rPr>
-        <w:t>SELECT * FROM `{</w:t>
-      </w:r>
-      <w:proofErr w:type="gramStart"/>
-      <w:r>
-        <w:rPr>
-          <w:b/>
-          <w:bCs/>
-        </w:rPr>
-        <w:t>self.tn}`</w:t>
-      </w:r>
-      <w:proofErr w:type="gramEnd"/>
-      <w:r>
-        <w:rPr>
-          <w:b/>
-          <w:bCs/>
-        </w:rPr>
-        <w:t xml:space="preserve"> WHERE `Username` = %s AND `Password` = %s;</w:t>
+        <w:t>SELECT * FROM `{self.tn}` WHERE `Username` = %s AND `Password` = %s;</w:t>
       </w:r>
     </w:p>
     <w:p>
@@ -449,16 +354,7 @@
           <w:sz w:val="32"/>
           <w:szCs w:val="32"/>
         </w:rPr>
-        <w:t>WO</w:t>
-      </w:r>
-      <w:r>
-        <w:rPr>
-          <w:rFonts w:asciiTheme="minorHAnsi" w:hAnsiTheme="minorHAnsi" w:cstheme="minorHAnsi"/>
-          <w:color w:val="005F4A"/>
-          <w:sz w:val="32"/>
-          <w:szCs w:val="32"/>
-        </w:rPr>
-        <w:t>.py</w:t>
+        <w:t>WO.py</w:t>
       </w:r>
     </w:p>
     <w:p>
@@ -498,23 +394,7 @@
           <w:b/>
           <w:bCs/>
         </w:rPr>
-        <w:t xml:space="preserve"> * from `{</w:t>
-      </w:r>
-      <w:proofErr w:type="gramStart"/>
-      <w:r>
-        <w:rPr>
-          <w:b/>
-          <w:bCs/>
-        </w:rPr>
-        <w:t>self.tn}`</w:t>
-      </w:r>
-      <w:proofErr w:type="gramEnd"/>
-      <w:r>
-        <w:rPr>
-          <w:b/>
-          <w:bCs/>
-        </w:rPr>
-        <w:t xml:space="preserve"> </w:t>
+        <w:t xml:space="preserve"> * from `{self.tn}` </w:t>
       </w:r>
       <w:r>
         <w:rPr>
@@ -625,20 +505,11 @@
       </w:r>
       <w:proofErr w:type="spellStart"/>
       <w:r>
-        <w:t>get</w:t>
-      </w:r>
-      <w:r>
-        <w:t>AllWOs</w:t>
-      </w:r>
-      <w:proofErr w:type="spellEnd"/>
-      <w:r>
-        <w:t>”</w:t>
-      </w:r>
-      <w:r>
-        <w:t xml:space="preserve"> uses the following</w:t>
-      </w:r>
-      <w:r>
-        <w:t>:</w:t>
+        <w:t>getAllWOs</w:t>
+      </w:r>
+      <w:proofErr w:type="spellEnd"/>
+      <w:r>
+        <w:t>” uses the following:</w:t>
       </w:r>
     </w:p>
     <w:p>
@@ -671,26 +542,9 @@
           <w:b/>
           <w:bCs/>
         </w:rPr>
-        <w:t>`</w:t>
-      </w:r>
-      <w:proofErr w:type="gramStart"/>
-      <w:r>
-        <w:rPr>
-          <w:b/>
-          <w:bCs/>
-        </w:rPr>
-        <w:t xml:space="preserve">. </w:t>
-      </w:r>
-      <w:proofErr w:type="gramEnd"/>
-      <w:r>
-        <w:rPr>
-          <w:b/>
-          <w:bCs/>
-        </w:rPr>
-        <w:t xml:space="preserve">*, </w:t>
-      </w:r>
-      <w:proofErr w:type="spellStart"/>
-      <w:proofErr w:type="gramStart"/>
+        <w:t xml:space="preserve">`. *, </w:t>
+      </w:r>
+      <w:proofErr w:type="spellStart"/>
       <w:r>
         <w:rPr>
           <w:b/>
@@ -707,7 +561,6 @@
         <w:t>.`</w:t>
       </w:r>
       <w:proofErr w:type="spellStart"/>
-      <w:proofErr w:type="gramEnd"/>
       <w:r>
         <w:rPr>
           <w:b/>
@@ -932,7 +785,6 @@
         <w:t>WorkOrders</w:t>
       </w:r>
       <w:proofErr w:type="spellEnd"/>
-      <w:proofErr w:type="gramStart"/>
       <w:r>
         <w:rPr>
           <w:b/>
@@ -941,7 +793,6 @@
         <w:t>`.`</w:t>
       </w:r>
       <w:proofErr w:type="spellStart"/>
-      <w:proofErr w:type="gramEnd"/>
       <w:r>
         <w:rPr>
           <w:b/>
@@ -1015,7 +866,6 @@
         <w:t>WorkOrders</w:t>
       </w:r>
       <w:proofErr w:type="spellEnd"/>
-      <w:proofErr w:type="gramStart"/>
       <w:r>
         <w:rPr>
           <w:b/>
@@ -1024,7 +874,6 @@
         <w:t>`.`</w:t>
       </w:r>
       <w:proofErr w:type="spellStart"/>
-      <w:proofErr w:type="gramEnd"/>
       <w:r>
         <w:rPr>
           <w:b/>
@@ -1082,7 +931,6 @@
         <w:t>WorkOrders</w:t>
       </w:r>
       <w:proofErr w:type="spellEnd"/>
-      <w:proofErr w:type="gramStart"/>
       <w:r>
         <w:rPr>
           <w:b/>
@@ -1091,7 +939,6 @@
         <w:t>`.`</w:t>
       </w:r>
       <w:proofErr w:type="spellStart"/>
-      <w:proofErr w:type="gramEnd"/>
       <w:r>
         <w:rPr>
           <w:b/>
@@ -1149,7 +996,6 @@
         <w:t>WorkOrders</w:t>
       </w:r>
       <w:proofErr w:type="spellEnd"/>
-      <w:proofErr w:type="gramStart"/>
       <w:r>
         <w:rPr>
           <w:b/>
@@ -1158,7 +1004,6 @@
         <w:t>`.`</w:t>
       </w:r>
       <w:proofErr w:type="spellStart"/>
-      <w:proofErr w:type="gramEnd"/>
       <w:r>
         <w:rPr>
           <w:b/>
@@ -1239,15 +1084,7 @@
         </w:rPr>
       </w:pPr>
       <w:r>
-        <w:t xml:space="preserve">The above SELECT statement returns the values in </w:t>
-      </w:r>
-      <w:proofErr w:type="gramStart"/>
-      <w:r>
-        <w:t>all of</w:t>
-      </w:r>
-      <w:proofErr w:type="gramEnd"/>
-      <w:r>
-        <w:t xml:space="preserve"> the fields of all records in the </w:t>
+        <w:t xml:space="preserve">The above SELECT statement returns the values in all of the fields of all records in the </w:t>
       </w:r>
       <w:proofErr w:type="spellStart"/>
       <w:r>
@@ -1279,15 +1116,7 @@
       </w:r>
       <w:proofErr w:type="spellEnd"/>
       <w:r>
-        <w:t xml:space="preserve">, and finally the Problems table based on Problems ID.  This allows the Work Order List page to show the actual values of the Requester’s full name, the Technician’s name, the Asset </w:t>
-      </w:r>
-      <w:proofErr w:type="gramStart"/>
-      <w:r>
-        <w:t>Tag</w:t>
-      </w:r>
-      <w:proofErr w:type="gramEnd"/>
-      <w:r>
-        <w:t xml:space="preserve"> and the Problem Code.</w:t>
+        <w:t>, and finally the Problems table based on Problems ID.  This allows the Work Order List page to show the actual values of the Requester’s full name, the Technician’s name, the Asset Tag and the Problem Code.</w:t>
       </w:r>
     </w:p>
     <w:p>
@@ -1336,23 +1165,7 @@
           <w:b/>
           <w:bCs/>
         </w:rPr>
-        <w:t xml:space="preserve"> * from `{</w:t>
-      </w:r>
-      <w:proofErr w:type="gramStart"/>
-      <w:r>
-        <w:rPr>
-          <w:b/>
-          <w:bCs/>
-        </w:rPr>
-        <w:t>self.tn}`</w:t>
-      </w:r>
-      <w:proofErr w:type="gramEnd"/>
-      <w:r>
-        <w:rPr>
-          <w:b/>
-          <w:bCs/>
-        </w:rPr>
-        <w:t xml:space="preserve"> where `</w:t>
+        <w:t xml:space="preserve"> * from `{self.tn}` where `</w:t>
       </w:r>
       <w:proofErr w:type="spellStart"/>
       <w:r>
@@ -1401,38 +1214,41 @@
         <w:t xml:space="preserve">This </w:t>
       </w:r>
       <w:r>
-        <w:t>query</w:t>
-      </w:r>
+        <w:t xml:space="preserve">query searches within the </w:t>
+      </w:r>
+      <w:proofErr w:type="spellStart"/>
+      <w:r>
+        <w:t>WorkOrders</w:t>
+      </w:r>
+      <w:proofErr w:type="spellEnd"/>
+      <w:r>
+        <w:t xml:space="preserve"> table to find all records that have the provided </w:t>
+      </w:r>
+      <w:proofErr w:type="spellStart"/>
+      <w:r>
+        <w:t>Technician</w:t>
+      </w:r>
+      <w:r>
+        <w:t>ID</w:t>
+      </w:r>
+      <w:proofErr w:type="spellEnd"/>
       <w:r>
         <w:t xml:space="preserve"> </w:t>
       </w:r>
       <w:r>
-        <w:t xml:space="preserve">searches </w:t>
-      </w:r>
-      <w:r>
-        <w:t xml:space="preserve">within the </w:t>
-      </w:r>
-      <w:proofErr w:type="spellStart"/>
-      <w:r>
-        <w:t>WorkOrder</w:t>
-      </w:r>
-      <w:r>
-        <w:t>s</w:t>
-      </w:r>
-      <w:proofErr w:type="spellEnd"/>
-      <w:r>
-        <w:t xml:space="preserve"> table to find all records that have the provided </w:t>
-      </w:r>
-      <w:proofErr w:type="spellStart"/>
-      <w:r>
-        <w:t>Technician</w:t>
-      </w:r>
-      <w:r>
-        <w:t>ID</w:t>
-      </w:r>
-      <w:proofErr w:type="spellEnd"/>
-      <w:r>
-        <w:t xml:space="preserve"> and lists the results in descending order by </w:t>
+        <w:t>and is Status is “Open”</w:t>
+      </w:r>
+      <w:r>
+        <w:t>.  T</w:t>
+      </w:r>
+      <w:r>
+        <w:t xml:space="preserve">he results </w:t>
+      </w:r>
+      <w:r>
+        <w:t xml:space="preserve">are then provided back in </w:t>
+      </w:r>
+      <w:r>
+        <w:t xml:space="preserve">descending order by </w:t>
       </w:r>
       <w:proofErr w:type="spellStart"/>
       <w:r>
@@ -1581,7 +1397,6 @@
         <w:t>UserID</w:t>
       </w:r>
       <w:proofErr w:type="spellEnd"/>
-      <w:proofErr w:type="gramStart"/>
       <w:r>
         <w:rPr>
           <w:b/>
@@ -1590,7 +1405,6 @@
         <w:t>`,`</w:t>
       </w:r>
       <w:proofErr w:type="spellStart"/>
-      <w:proofErr w:type="gramEnd"/>
       <w:r>
         <w:rPr>
           <w:b/>
@@ -1740,7 +1554,6 @@
         <w:t>UserID</w:t>
       </w:r>
       <w:proofErr w:type="spellEnd"/>
-      <w:proofErr w:type="gramStart"/>
       <w:r>
         <w:rPr>
           <w:b/>
@@ -1749,7 +1562,6 @@
         <w:t>`,`</w:t>
       </w:r>
       <w:proofErr w:type="spellStart"/>
-      <w:proofErr w:type="gramEnd"/>
       <w:r>
         <w:rPr>
           <w:b/>
@@ -1877,7 +1689,6 @@
         <w:t xml:space="preserve">` AS </w:t>
       </w:r>
       <w:proofErr w:type="spellStart"/>
-      <w:proofErr w:type="gramStart"/>
       <w:r>
         <w:rPr>
           <w:b/>
@@ -1894,7 +1705,6 @@
         <w:t>,`</w:t>
       </w:r>
       <w:proofErr w:type="spellStart"/>
-      <w:proofErr w:type="gramEnd"/>
       <w:r>
         <w:rPr>
           <w:b/>
@@ -2009,7 +1819,6 @@
         <w:t>ProblemID</w:t>
       </w:r>
       <w:proofErr w:type="spellEnd"/>
-      <w:proofErr w:type="gramStart"/>
       <w:r>
         <w:rPr>
           <w:b/>
@@ -2018,7 +1827,6 @@
         <w:t>`,`</w:t>
       </w:r>
       <w:proofErr w:type="spellStart"/>
-      <w:proofErr w:type="gramEnd"/>
       <w:r>
         <w:rPr>
           <w:b/>
@@ -2151,16 +1959,7 @@
           <w:sz w:val="32"/>
           <w:szCs w:val="32"/>
         </w:rPr>
-        <w:t>WOComm</w:t>
-      </w:r>
-      <w:r>
-        <w:rPr>
-          <w:rFonts w:asciiTheme="minorHAnsi" w:hAnsiTheme="minorHAnsi" w:cstheme="minorHAnsi"/>
-          <w:color w:val="005F4A"/>
-          <w:sz w:val="32"/>
-          <w:szCs w:val="32"/>
-        </w:rPr>
-        <w:t>.py</w:t>
+        <w:t>WOComm.py</w:t>
       </w:r>
     </w:p>
     <w:p>
@@ -2199,23 +1998,7 @@
           <w:b/>
           <w:bCs/>
         </w:rPr>
-        <w:t>SELECT * FROM `{</w:t>
-      </w:r>
-      <w:proofErr w:type="gramStart"/>
-      <w:r>
-        <w:rPr>
-          <w:b/>
-          <w:bCs/>
-        </w:rPr>
-        <w:t>self.tn}`</w:t>
-      </w:r>
-      <w:proofErr w:type="gramEnd"/>
-      <w:r>
-        <w:rPr>
-          <w:b/>
-          <w:bCs/>
-        </w:rPr>
-        <w:t xml:space="preserve"> WHERE `</w:t>
+        <w:t>SELECT * FROM `{self.tn}` WHERE `</w:t>
       </w:r>
       <w:proofErr w:type="spellStart"/>
       <w:r>
@@ -2333,23 +2116,7 @@
           <w:b/>
           <w:bCs/>
         </w:rPr>
-        <w:t>SELECT * FROM `{</w:t>
-      </w:r>
-      <w:proofErr w:type="gramStart"/>
-      <w:r>
-        <w:rPr>
-          <w:b/>
-          <w:bCs/>
-        </w:rPr>
-        <w:t>self.tn}`</w:t>
-      </w:r>
-      <w:proofErr w:type="gramEnd"/>
-      <w:r>
-        <w:rPr>
-          <w:b/>
-          <w:bCs/>
-        </w:rPr>
-        <w:t xml:space="preserve"> WHERE `</w:t>
+        <w:t>SELECT * FROM `{self.tn}` WHERE `</w:t>
       </w:r>
       <w:proofErr w:type="spellStart"/>
       <w:r>
@@ -2402,15 +2169,7 @@
         <w:t xml:space="preserve"> and </w:t>
       </w:r>
       <w:r>
-        <w:t xml:space="preserve">returns </w:t>
-      </w:r>
-      <w:proofErr w:type="gramStart"/>
-      <w:r>
-        <w:t>all of</w:t>
-      </w:r>
-      <w:proofErr w:type="gramEnd"/>
-      <w:r>
-        <w:t xml:space="preserve"> the fields</w:t>
+        <w:t>returns all of the fields</w:t>
       </w:r>
       <w:r>
         <w:t>.</w:t>
@@ -2463,7 +2222,6 @@
         <w:t>UserID</w:t>
       </w:r>
       <w:proofErr w:type="spellEnd"/>
-      <w:proofErr w:type="gramStart"/>
       <w:r>
         <w:rPr>
           <w:b/>
@@ -2472,7 +2230,6 @@
         <w:t>`,`</w:t>
       </w:r>
       <w:proofErr w:type="spellStart"/>
-      <w:proofErr w:type="gramEnd"/>
       <w:r>
         <w:rPr>
           <w:b/>
@@ -2663,6 +2420,7 @@
         <w:docPartUnique/>
       </w:docPartObj>
     </w:sdtPr>
+    <w:sdtEndPr/>
     <w:sdtContent>
       <w:p>
         <w:pPr>

</xml_diff>